<commit_message>
Update Milestone 3 - Report (Draft).docx
</commit_message>
<xml_diff>
--- a/680 Project 1/Milestone 3 - Report (Draft).docx
+++ b/680 Project 1/Milestone 3 - Report (Draft).docx
@@ -447,7 +447,33 @@
         <w:rPr>
           <w:rFonts w:cstheme="minorHAnsi"/>
         </w:rPr>
-        <w:t xml:space="preserve"> selection that is based on various methods, such as a random forest classifier, a recursive feature elimination, an extra trees classifier, a chi squared analysis, and a Lasso regression.  These methods generated DataFrames of the top features and a scoring system was added that would keep track of the highest ranking features for each method.  The overall feature score was then determined that provided the final feature rankings.</w:t>
+        <w:t xml:space="preserve"> selection that is based on various methods, such as a random forest classifier, a recursive feature elimination, an extra trees classifier, a chi squared analysis, and a Lasso regression.  These methods generated </w:t>
+      </w:r>
+      <w:proofErr w:type="spellStart"/>
+      <w:r>
+        <w:rPr>
+          <w:rFonts w:cstheme="minorHAnsi"/>
+        </w:rPr>
+        <w:t>DataFrames</w:t>
+      </w:r>
+      <w:proofErr w:type="spellEnd"/>
+      <w:r>
+        <w:rPr>
+          <w:rFonts w:cstheme="minorHAnsi"/>
+        </w:rPr>
+        <w:t xml:space="preserve"> of the top features and a scoring system was added that would keep track of the </w:t>
+      </w:r>
+      <w:r>
+        <w:rPr>
+          <w:rFonts w:cstheme="minorHAnsi"/>
+        </w:rPr>
+        <w:t>highest-ranking</w:t>
+      </w:r>
+      <w:r>
+        <w:rPr>
+          <w:rFonts w:cstheme="minorHAnsi"/>
+        </w:rPr>
+        <w:t xml:space="preserve"> features for each method.  The overall feature score was then determined that provided the final feature rankings.</w:t>
       </w:r>
     </w:p>
     <w:p>
@@ -927,7 +953,21 @@
           <w:rFonts w:cstheme="minorHAnsi"/>
         </w:rPr>
         <w:lastRenderedPageBreak/>
-        <w:t>The histogram plots do indeed indicate those variables with normal distributions, such as Player_Efficiency_Rating.  The plots also show that there do not appear to be any outlying data points that we need to be concerned about.</w:t>
+        <w:t xml:space="preserve">The histogram plots do indeed indicate those variables with normal distributions, such as </w:t>
+      </w:r>
+      <w:proofErr w:type="spellStart"/>
+      <w:r>
+        <w:rPr>
+          <w:rFonts w:cstheme="minorHAnsi"/>
+        </w:rPr>
+        <w:t>Player_Efficiency_Rating</w:t>
+      </w:r>
+      <w:proofErr w:type="spellEnd"/>
+      <w:r>
+        <w:rPr>
+          <w:rFonts w:cstheme="minorHAnsi"/>
+        </w:rPr>
+        <w:t>.  The plots also show that there do not appear to be any outlying data points that we need to be concerned about.</w:t>
       </w:r>
     </w:p>
     <w:p>
@@ -954,7 +994,21 @@
           <w:rFonts w:cstheme="minorHAnsi"/>
           <w:i/>
         </w:rPr>
-        <w:t xml:space="preserve">Phase II:  </w:t>
+        <w:t>Phase II</w:t>
+      </w:r>
+      <w:r>
+        <w:rPr>
+          <w:rFonts w:cstheme="minorHAnsi"/>
+          <w:i/>
+        </w:rPr>
+        <w:t>I</w:t>
+      </w:r>
+      <w:r>
+        <w:rPr>
+          <w:rFonts w:cstheme="minorHAnsi"/>
+          <w:i/>
+        </w:rPr>
+        <w:t xml:space="preserve">:  </w:t>
       </w:r>
       <w:r>
         <w:rPr>
@@ -986,7 +1040,35 @@
         <w:rPr>
           <w:rFonts w:cstheme="minorHAnsi"/>
         </w:rPr>
-        <w:t>—this method utilized the RandomForestClassifier from the sklearn library.  Random forests are one the most popular machine learning algorithms. They are so successful because they provide in general a good predictive performance, low overfitting, and easy interpretability. This interpretability is given by the fact that it is straightforward to derive the importance of each variable on the tree decision. In other words, it is easy to compute how much each variable is contributing to the decision.</w:t>
+        <w:t xml:space="preserve">—this method utilized the </w:t>
+      </w:r>
+      <w:proofErr w:type="spellStart"/>
+      <w:r>
+        <w:rPr>
+          <w:rFonts w:cstheme="minorHAnsi"/>
+        </w:rPr>
+        <w:t>RandomForestClassifier</w:t>
+      </w:r>
+      <w:proofErr w:type="spellEnd"/>
+      <w:r>
+        <w:rPr>
+          <w:rFonts w:cstheme="minorHAnsi"/>
+        </w:rPr>
+        <w:t xml:space="preserve"> from the </w:t>
+      </w:r>
+      <w:proofErr w:type="spellStart"/>
+      <w:r>
+        <w:rPr>
+          <w:rFonts w:cstheme="minorHAnsi"/>
+        </w:rPr>
+        <w:t>sklearn</w:t>
+      </w:r>
+      <w:proofErr w:type="spellEnd"/>
+      <w:r>
+        <w:rPr>
+          <w:rFonts w:cstheme="minorHAnsi"/>
+        </w:rPr>
+        <w:t xml:space="preserve"> library.  Random forests are one the most popular machine learning algorithms. They are so successful because they provide in general a good predictive performance, low overfitting, and easy interpretability. This interpretability is given by the fact that it is straightforward to derive the importance of each variable on the tree decision. In other words, it is easy to compute how much each variable is contributing to the decision.</w:t>
       </w:r>
       <w:r>
         <w:rPr>
@@ -999,7 +1081,21 @@
         <w:rPr>
           <w:rFonts w:cstheme="minorHAnsi"/>
         </w:rPr>
-        <w:t xml:space="preserve">  Each of our variables were subjected to this algorithm and then ranked on importance to the model.  The output of this process is shown in Figure 3.  The first column is the DataFrame column number, the </w:t>
+        <w:t xml:space="preserve">  Each of our variables were subjected to this algorithm and then ranked on importance to the model.  The output of this process is shown in Figure 3.  The first column is the </w:t>
+      </w:r>
+      <w:proofErr w:type="spellStart"/>
+      <w:r>
+        <w:rPr>
+          <w:rFonts w:cstheme="minorHAnsi"/>
+        </w:rPr>
+        <w:t>DataFrame</w:t>
+      </w:r>
+      <w:proofErr w:type="spellEnd"/>
+      <w:r>
+        <w:rPr>
+          <w:rFonts w:cstheme="minorHAnsi"/>
+        </w:rPr>
+        <w:t xml:space="preserve"> column number, the </w:t>
       </w:r>
       <w:r>
         <w:rPr>
@@ -1187,7 +1283,21 @@
         <w:rPr>
           <w:rFonts w:cstheme="minorHAnsi"/>
         </w:rPr>
-        <w:t>—this technique is also from the sklearn library.  RFE is basically a backward selection of the predictors. This technique begins by building a model on the entire set of predictors and computing an importance score for each predictor. The least important predictor(s) are then removed, the model is re-built, and importance scores are computed again, hence the recursive nature of the process.</w:t>
+        <w:t xml:space="preserve">—this technique is also from the </w:t>
+      </w:r>
+      <w:proofErr w:type="spellStart"/>
+      <w:r>
+        <w:rPr>
+          <w:rFonts w:cstheme="minorHAnsi"/>
+        </w:rPr>
+        <w:t>sklearn</w:t>
+      </w:r>
+      <w:proofErr w:type="spellEnd"/>
+      <w:r>
+        <w:rPr>
+          <w:rFonts w:cstheme="minorHAnsi"/>
+        </w:rPr>
+        <w:t xml:space="preserve"> library.  RFE is basically a backward selection of the predictors. This technique begins by building a model on the entire set of predictors and computing an importance score for each predictor. The least important predictor(s) are then removed, the model is re-built, and importance scores are computed again, hence the recursive nature of the process.</w:t>
       </w:r>
       <w:r>
         <w:rPr>
@@ -1200,7 +1310,21 @@
         <w:rPr>
           <w:rFonts w:cstheme="minorHAnsi"/>
         </w:rPr>
-        <w:t xml:space="preserve">  The output from this process is shown in Figure 4.  Like before, the first column is the DataFrame column number, the </w:t>
+        <w:t xml:space="preserve">  The output from this process is shown in Figure 4.  Like before, the first column is the </w:t>
+      </w:r>
+      <w:proofErr w:type="spellStart"/>
+      <w:r>
+        <w:rPr>
+          <w:rFonts w:cstheme="minorHAnsi"/>
+        </w:rPr>
+        <w:t>DataFrame</w:t>
+      </w:r>
+      <w:proofErr w:type="spellEnd"/>
+      <w:r>
+        <w:rPr>
+          <w:rFonts w:cstheme="minorHAnsi"/>
+        </w:rPr>
+        <w:t xml:space="preserve"> column number, the </w:t>
       </w:r>
       <w:r>
         <w:rPr>
@@ -1393,7 +1517,35 @@
         <w:rPr>
           <w:rFonts w:cstheme="minorHAnsi"/>
         </w:rPr>
-        <w:t>—this technique uses the ExtraTreesClassifier module from the sklearn library.  In concept, the Extra Trees Classifier is very similar to a Random Forest Classifier and only differs from it in the manner of construction of the decision trees in the forest.  Each Decision Tree in the Extra Trees Forest is constructed from the original training sample. Then, at each test node, each tree is provided with a random sample of k features from the feature-set.  From this, each decision tree must select the best feature to split the data.  This random sample of features leads to the creation of multiple de-correlated decision trees.</w:t>
+        <w:t xml:space="preserve">—this technique uses the </w:t>
+      </w:r>
+      <w:proofErr w:type="spellStart"/>
+      <w:r>
+        <w:rPr>
+          <w:rFonts w:cstheme="minorHAnsi"/>
+        </w:rPr>
+        <w:t>ExtraTreesClassifier</w:t>
+      </w:r>
+      <w:proofErr w:type="spellEnd"/>
+      <w:r>
+        <w:rPr>
+          <w:rFonts w:cstheme="minorHAnsi"/>
+        </w:rPr>
+        <w:t xml:space="preserve"> module from the </w:t>
+      </w:r>
+      <w:proofErr w:type="spellStart"/>
+      <w:r>
+        <w:rPr>
+          <w:rFonts w:cstheme="minorHAnsi"/>
+        </w:rPr>
+        <w:t>sklearn</w:t>
+      </w:r>
+      <w:proofErr w:type="spellEnd"/>
+      <w:r>
+        <w:rPr>
+          <w:rFonts w:cstheme="minorHAnsi"/>
+        </w:rPr>
+        <w:t xml:space="preserve"> library.  In concept, the Extra Trees Classifier is very similar to a Random Forest Classifier and only differs from it in the manner of construction of the decision trees in the forest.  Each Decision Tree in the Extra Trees Forest is constructed from the original training sample. Then, at each test node, each tree is provided with a random sample of k features from the feature-set.  From this, each decision tree must select the best feature to split the data.  This random sample of features leads to the creation of multiple de-correlated decision trees.</w:t>
       </w:r>
       <w:r>
         <w:rPr>
@@ -1406,7 +1558,21 @@
         <w:rPr>
           <w:rFonts w:cstheme="minorHAnsi"/>
         </w:rPr>
-        <w:t xml:space="preserve">  The output from this process is shown in Figure 5.  The first column is the DataFrame column number, the </w:t>
+        <w:t xml:space="preserve">  The output from this process is shown in Figure 5.  The first column is the </w:t>
+      </w:r>
+      <w:proofErr w:type="spellStart"/>
+      <w:r>
+        <w:rPr>
+          <w:rFonts w:cstheme="minorHAnsi"/>
+        </w:rPr>
+        <w:t>DataFrame</w:t>
+      </w:r>
+      <w:proofErr w:type="spellEnd"/>
+      <w:r>
+        <w:rPr>
+          <w:rFonts w:cstheme="minorHAnsi"/>
+        </w:rPr>
+        <w:t xml:space="preserve"> column number, the </w:t>
       </w:r>
       <w:r>
         <w:rPr>
@@ -1421,6 +1587,7 @@
         </w:rPr>
         <w:t xml:space="preserve"> column is the name of the dataset variable, and the </w:t>
       </w:r>
+      <w:proofErr w:type="spellStart"/>
       <w:r>
         <w:rPr>
           <w:rFonts w:cstheme="minorHAnsi"/>
@@ -1428,6 +1595,7 @@
         </w:rPr>
         <w:t>Extratrees</w:t>
       </w:r>
+      <w:proofErr w:type="spellEnd"/>
       <w:r>
         <w:rPr>
           <w:rFonts w:cstheme="minorHAnsi"/>
@@ -1587,7 +1755,21 @@
         <w:rPr>
           <w:rFonts w:cstheme="minorHAnsi"/>
         </w:rPr>
-        <w:t xml:space="preserve">—this method is also from the sklearn library.  The Chi Square Test is used in statistics to test the independence of two events.  In feature selection, the two events are occurrence of the feature and occurrence of the class.  In other words, we want to test whether the occurrence of a specific feature and the occurrence of a specific class are independent.  When the two events are independent, the observed count is close to the expected count, thus a small chi square score. So a high chi square value indicates that the hypothesis of independence is incorrect. In other words, the higher value of the chi square score, the more likelihood the feature is correlated with the class, thus it should be selected for </w:t>
+        <w:t xml:space="preserve">—this method is also from the </w:t>
+      </w:r>
+      <w:proofErr w:type="spellStart"/>
+      <w:r>
+        <w:rPr>
+          <w:rFonts w:cstheme="minorHAnsi"/>
+        </w:rPr>
+        <w:t>sklearn</w:t>
+      </w:r>
+      <w:proofErr w:type="spellEnd"/>
+      <w:r>
+        <w:rPr>
+          <w:rFonts w:cstheme="minorHAnsi"/>
+        </w:rPr>
+        <w:t xml:space="preserve"> library.  The Chi Square Test is used in statistics to test the independence of two events.  In feature selection, the two events are occurrence of the feature and occurrence of the class.  In other words, we want to test whether the occurrence of a specific feature and the occurrence of a specific class are independent.  When the two events are independent, the observed count is close to the expected count, thus a small chi square score. So a high chi square value indicates that the hypothesis of independence is incorrect. In other words, the higher value of the chi square score, the more likelihood the feature is correlated with the class, thus it should be selected for </w:t>
       </w:r>
       <w:r>
         <w:rPr>
@@ -1612,7 +1794,21 @@
         <w:rPr>
           <w:rFonts w:cstheme="minorHAnsi"/>
         </w:rPr>
-        <w:t xml:space="preserve">  The output of the chi square test is shown in Figure 6.  The first column is the DataFrame column number, the </w:t>
+        <w:t xml:space="preserve">  The output of the chi square test is shown in Figure 6.  The first column is the </w:t>
+      </w:r>
+      <w:proofErr w:type="spellStart"/>
+      <w:r>
+        <w:rPr>
+          <w:rFonts w:cstheme="minorHAnsi"/>
+        </w:rPr>
+        <w:t>DataFrame</w:t>
+      </w:r>
+      <w:proofErr w:type="spellEnd"/>
+      <w:r>
+        <w:rPr>
+          <w:rFonts w:cstheme="minorHAnsi"/>
+        </w:rPr>
+        <w:t xml:space="preserve"> column number, the </w:t>
       </w:r>
       <w:r>
         <w:rPr>
@@ -1635,6 +1831,7 @@
         </w:rPr>
         <w:t xml:space="preserve">column is the name of the dataset variable, and the </w:t>
       </w:r>
+      <w:proofErr w:type="spellStart"/>
       <w:r>
         <w:rPr>
           <w:rFonts w:cstheme="minorHAnsi"/>
@@ -1642,6 +1839,7 @@
         </w:rPr>
         <w:t>Chi_Square</w:t>
       </w:r>
+      <w:proofErr w:type="spellEnd"/>
       <w:r>
         <w:rPr>
           <w:rFonts w:cstheme="minorHAnsi"/>
@@ -1800,7 +1998,63 @@
         <w:rPr>
           <w:rFonts w:cstheme="minorHAnsi"/>
         </w:rPr>
-        <w:t>—this method was also used from the sklearn library.  Regularisation consists in adding a penalty to the different parameters of the machine learning model to reduce the freedom of the model and in other words to avoid overfitting. In linear model regularisation, the penalty is applied over the coefficients that multiply each of the predictors. From the different types of regularisation, Lasso or L1 has the property that is able to shrink some of the coefficients to zero. Therefore, that feature can be removed from the model.</w:t>
+        <w:t xml:space="preserve">—this method was also used from the </w:t>
+      </w:r>
+      <w:proofErr w:type="spellStart"/>
+      <w:r>
+        <w:rPr>
+          <w:rFonts w:cstheme="minorHAnsi"/>
+        </w:rPr>
+        <w:t>sklearn</w:t>
+      </w:r>
+      <w:proofErr w:type="spellEnd"/>
+      <w:r>
+        <w:rPr>
+          <w:rFonts w:cstheme="minorHAnsi"/>
+        </w:rPr>
+        <w:t xml:space="preserve"> library.  </w:t>
+      </w:r>
+      <w:proofErr w:type="spellStart"/>
+      <w:r>
+        <w:rPr>
+          <w:rFonts w:cstheme="minorHAnsi"/>
+        </w:rPr>
+        <w:t>Regularisation</w:t>
+      </w:r>
+      <w:proofErr w:type="spellEnd"/>
+      <w:r>
+        <w:rPr>
+          <w:rFonts w:cstheme="minorHAnsi"/>
+        </w:rPr>
+        <w:t xml:space="preserve"> consists in adding a penalty to the different parameters of the machine learning model to reduce the freedom of the model and in other words to avoid overfitting. In linear model </w:t>
+      </w:r>
+      <w:proofErr w:type="spellStart"/>
+      <w:r>
+        <w:rPr>
+          <w:rFonts w:cstheme="minorHAnsi"/>
+        </w:rPr>
+        <w:t>regularisation</w:t>
+      </w:r>
+      <w:proofErr w:type="spellEnd"/>
+      <w:r>
+        <w:rPr>
+          <w:rFonts w:cstheme="minorHAnsi"/>
+        </w:rPr>
+        <w:t xml:space="preserve">, the penalty is applied over the coefficients that multiply each of the predictors. From the different types of </w:t>
+      </w:r>
+      <w:proofErr w:type="spellStart"/>
+      <w:r>
+        <w:rPr>
+          <w:rFonts w:cstheme="minorHAnsi"/>
+        </w:rPr>
+        <w:t>regularisation</w:t>
+      </w:r>
+      <w:proofErr w:type="spellEnd"/>
+      <w:r>
+        <w:rPr>
+          <w:rFonts w:cstheme="minorHAnsi"/>
+        </w:rPr>
+        <w:t>, Lasso or L1 has the property that is able to shrink some of the coefficients to zero. Therefore, that feature can be removed from the model.</w:t>
       </w:r>
       <w:r>
         <w:rPr>
@@ -1813,7 +2067,21 @@
         <w:rPr>
           <w:rFonts w:cstheme="minorHAnsi"/>
         </w:rPr>
-        <w:t xml:space="preserve">  The output from our Lasso Regression is shown in Figure 7.  The first column is the DataFrame column number, the </w:t>
+        <w:t xml:space="preserve">  The output from our Lasso Regression is shown in Figure 7.  The first column is the </w:t>
+      </w:r>
+      <w:proofErr w:type="spellStart"/>
+      <w:r>
+        <w:rPr>
+          <w:rFonts w:cstheme="minorHAnsi"/>
+        </w:rPr>
+        <w:t>DataFrame</w:t>
+      </w:r>
+      <w:proofErr w:type="spellEnd"/>
+      <w:r>
+        <w:rPr>
+          <w:rFonts w:cstheme="minorHAnsi"/>
+        </w:rPr>
+        <w:t xml:space="preserve"> column number, the </w:t>
       </w:r>
       <w:r>
         <w:rPr>
@@ -2018,7 +2286,21 @@
         <w:rPr>
           <w:rFonts w:cstheme="minorHAnsi"/>
         </w:rPr>
-        <w:t xml:space="preserve"> only values with a final_score above 2, is shown in Figure 8.</w:t>
+        <w:t xml:space="preserve"> only values with a </w:t>
+      </w:r>
+      <w:proofErr w:type="spellStart"/>
+      <w:r>
+        <w:rPr>
+          <w:rFonts w:cstheme="minorHAnsi"/>
+        </w:rPr>
+        <w:t>final_score</w:t>
+      </w:r>
+      <w:proofErr w:type="spellEnd"/>
+      <w:r>
+        <w:rPr>
+          <w:rFonts w:cstheme="minorHAnsi"/>
+        </w:rPr>
+        <w:t xml:space="preserve"> above 2, is shown in Figure 8.</w:t>
       </w:r>
     </w:p>
     <w:p>
@@ -2175,8 +2457,16 @@
         <w:rPr>
           <w:rFonts w:cstheme="minorHAnsi"/>
         </w:rPr>
-        <w:t xml:space="preserve"> Player_Efficiency_Rating</w:t>
-      </w:r>
+        <w:t xml:space="preserve"> </w:t>
+      </w:r>
+      <w:proofErr w:type="spellStart"/>
+      <w:r>
+        <w:rPr>
+          <w:rFonts w:cstheme="minorHAnsi"/>
+        </w:rPr>
+        <w:t>Player_Efficiency_Rating</w:t>
+      </w:r>
+      <w:proofErr w:type="spellEnd"/>
       <w:r>
         <w:rPr>
           <w:rFonts w:cstheme="minorHAnsi"/>
@@ -2563,8 +2853,24 @@
           <w:i/>
         </w:rPr>
         <w:lastRenderedPageBreak/>
-        <w:t>Phase III:  Feature Finalization and Model Build</w:t>
-      </w:r>
+        <w:t>Phase I</w:t>
+      </w:r>
+      <w:r>
+        <w:rPr>
+          <w:rFonts w:cstheme="minorHAnsi"/>
+          <w:i/>
+        </w:rPr>
+        <w:t>V</w:t>
+      </w:r>
+      <w:r>
+        <w:rPr>
+          <w:rFonts w:cstheme="minorHAnsi"/>
+          <w:i/>
+        </w:rPr>
+        <w:t>:  Feature Finalization and Model Build</w:t>
+      </w:r>
+      <w:bookmarkStart w:id="0" w:name="_GoBack"/>
+      <w:bookmarkEnd w:id="0"/>
     </w:p>
     <w:p>
       <w:pPr>
@@ -3382,6 +3688,7 @@
                 <w:sz w:val="18"/>
               </w:rPr>
             </w:pPr>
+            <w:proofErr w:type="spellStart"/>
             <w:r>
               <w:rPr>
                 <w:rFonts w:ascii="Calibri" w:eastAsia="Times New Roman" w:hAnsi="Calibri" w:cs="Calibri"/>
@@ -3390,6 +3697,7 @@
               </w:rPr>
               <w:t>Player_Efficiency_Rating</w:t>
             </w:r>
+            <w:proofErr w:type="spellEnd"/>
           </w:p>
         </w:tc>
         <w:tc>
@@ -3625,6 +3933,7 @@
                 <w:sz w:val="18"/>
               </w:rPr>
             </w:pPr>
+            <w:proofErr w:type="spellStart"/>
             <w:r>
               <w:rPr>
                 <w:rFonts w:ascii="Calibri" w:eastAsia="Times New Roman" w:hAnsi="Calibri" w:cs="Calibri"/>
@@ -3633,6 +3942,7 @@
               </w:rPr>
               <w:t>Minutes_Played</w:t>
             </w:r>
+            <w:proofErr w:type="spellEnd"/>
           </w:p>
         </w:tc>
         <w:tc>
@@ -4111,6 +4421,7 @@
                 <w:sz w:val="18"/>
               </w:rPr>
             </w:pPr>
+            <w:proofErr w:type="spellStart"/>
             <w:r>
               <w:rPr>
                 <w:rFonts w:ascii="Calibri" w:eastAsia="Times New Roman" w:hAnsi="Calibri" w:cs="Calibri"/>
@@ -4119,6 +4430,7 @@
               </w:rPr>
               <w:t>Free_Throws_Attempted</w:t>
             </w:r>
+            <w:proofErr w:type="spellEnd"/>
           </w:p>
         </w:tc>
         <w:tc>
@@ -4354,6 +4666,7 @@
                 <w:sz w:val="18"/>
               </w:rPr>
             </w:pPr>
+            <w:proofErr w:type="spellStart"/>
             <w:r>
               <w:rPr>
                 <w:rFonts w:ascii="Calibri" w:eastAsia="Times New Roman" w:hAnsi="Calibri" w:cs="Calibri"/>
@@ -4362,6 +4675,7 @@
               </w:rPr>
               <w:t>Turnovers_Pct</w:t>
             </w:r>
+            <w:proofErr w:type="spellEnd"/>
           </w:p>
         </w:tc>
         <w:tc>
@@ -4597,6 +4911,7 @@
                 <w:sz w:val="18"/>
               </w:rPr>
             </w:pPr>
+            <w:proofErr w:type="spellStart"/>
             <w:r>
               <w:rPr>
                 <w:rFonts w:ascii="Calibri" w:eastAsia="Times New Roman" w:hAnsi="Calibri" w:cs="Calibri"/>
@@ -4605,6 +4920,7 @@
               </w:rPr>
               <w:t>Two_Pointers_Attempted</w:t>
             </w:r>
+            <w:proofErr w:type="spellEnd"/>
           </w:p>
         </w:tc>
         <w:tc>
@@ -5434,6 +5750,7 @@
                 <w:sz w:val="18"/>
               </w:rPr>
             </w:pPr>
+            <w:proofErr w:type="spellStart"/>
             <w:r>
               <w:rPr>
                 <w:rFonts w:ascii="Calibri" w:eastAsia="Times New Roman" w:hAnsi="Calibri" w:cs="Calibri"/>
@@ -5442,6 +5759,7 @@
               </w:rPr>
               <w:t>Player_Name</w:t>
             </w:r>
+            <w:proofErr w:type="spellEnd"/>
           </w:p>
         </w:tc>
         <w:tc>
@@ -5542,6 +5860,7 @@
                 <w:sz w:val="18"/>
               </w:rPr>
             </w:pPr>
+            <w:proofErr w:type="spellStart"/>
             <w:r>
               <w:rPr>
                 <w:rFonts w:ascii="Calibri" w:eastAsia="Times New Roman" w:hAnsi="Calibri" w:cs="Calibri"/>
@@ -5550,6 +5869,7 @@
               </w:rPr>
               <w:t>Assists_Pct</w:t>
             </w:r>
+            <w:proofErr w:type="spellEnd"/>
           </w:p>
         </w:tc>
         <w:tc>
@@ -5785,6 +6105,7 @@
                 <w:sz w:val="18"/>
               </w:rPr>
             </w:pPr>
+            <w:proofErr w:type="spellStart"/>
             <w:r>
               <w:rPr>
                 <w:rFonts w:ascii="Calibri" w:eastAsia="Times New Roman" w:hAnsi="Calibri" w:cs="Calibri"/>
@@ -5793,6 +6114,7 @@
               </w:rPr>
               <w:t>Games_Started</w:t>
             </w:r>
+            <w:proofErr w:type="spellEnd"/>
           </w:p>
         </w:tc>
         <w:tc>
@@ -6028,6 +6350,7 @@
                 <w:sz w:val="18"/>
               </w:rPr>
             </w:pPr>
+            <w:proofErr w:type="spellStart"/>
             <w:r>
               <w:rPr>
                 <w:rFonts w:ascii="Calibri" w:eastAsia="Times New Roman" w:hAnsi="Calibri" w:cs="Calibri"/>
@@ -6036,6 +6359,7 @@
               </w:rPr>
               <w:t>Games_Played</w:t>
             </w:r>
+            <w:proofErr w:type="spellEnd"/>
           </w:p>
         </w:tc>
         <w:tc>
@@ -6271,6 +6595,7 @@
                 <w:sz w:val="18"/>
               </w:rPr>
             </w:pPr>
+            <w:proofErr w:type="spellStart"/>
             <w:r>
               <w:rPr>
                 <w:rFonts w:ascii="Calibri" w:eastAsia="Times New Roman" w:hAnsi="Calibri" w:cs="Calibri"/>
@@ -6279,6 +6604,7 @@
               </w:rPr>
               <w:t>Total_Rebounds</w:t>
             </w:r>
+            <w:proofErr w:type="spellEnd"/>
           </w:p>
         </w:tc>
         <w:tc>
@@ -6514,6 +6840,7 @@
                 <w:sz w:val="18"/>
               </w:rPr>
             </w:pPr>
+            <w:proofErr w:type="spellStart"/>
             <w:r>
               <w:rPr>
                 <w:rFonts w:ascii="Calibri" w:eastAsia="Times New Roman" w:hAnsi="Calibri" w:cs="Calibri"/>
@@ -6522,6 +6849,7 @@
               </w:rPr>
               <w:t>Field_Goals_Attempted</w:t>
             </w:r>
+            <w:proofErr w:type="spellEnd"/>
           </w:p>
         </w:tc>
         <w:tc>
@@ -6757,6 +7085,7 @@
                 <w:sz w:val="18"/>
               </w:rPr>
             </w:pPr>
+            <w:proofErr w:type="spellStart"/>
             <w:r>
               <w:rPr>
                 <w:rFonts w:ascii="Calibri" w:eastAsia="Times New Roman" w:hAnsi="Calibri" w:cs="Calibri"/>
@@ -6765,6 +7094,7 @@
               </w:rPr>
               <w:t>Field_Goals</w:t>
             </w:r>
+            <w:proofErr w:type="spellEnd"/>
           </w:p>
         </w:tc>
         <w:tc>
@@ -7000,6 +7330,7 @@
                 <w:sz w:val="18"/>
               </w:rPr>
             </w:pPr>
+            <w:proofErr w:type="spellStart"/>
             <w:r>
               <w:rPr>
                 <w:rFonts w:ascii="Calibri" w:eastAsia="Times New Roman" w:hAnsi="Calibri" w:cs="Calibri"/>
@@ -7008,6 +7339,7 @@
               </w:rPr>
               <w:t>Defensive_Box_Plus_Minus</w:t>
             </w:r>
+            <w:proofErr w:type="spellEnd"/>
           </w:p>
         </w:tc>
         <w:tc>
@@ -7243,6 +7575,7 @@
                 <w:sz w:val="18"/>
               </w:rPr>
             </w:pPr>
+            <w:proofErr w:type="spellStart"/>
             <w:r>
               <w:rPr>
                 <w:rFonts w:ascii="Calibri" w:eastAsia="Times New Roman" w:hAnsi="Calibri" w:cs="Calibri"/>
@@ -7251,6 +7584,7 @@
               </w:rPr>
               <w:t>Defensive_Rebound_Pct</w:t>
             </w:r>
+            <w:proofErr w:type="spellEnd"/>
           </w:p>
         </w:tc>
         <w:tc>
@@ -7486,6 +7820,7 @@
                 <w:sz w:val="18"/>
               </w:rPr>
             </w:pPr>
+            <w:proofErr w:type="spellStart"/>
             <w:r>
               <w:rPr>
                 <w:rFonts w:ascii="Calibri" w:eastAsia="Times New Roman" w:hAnsi="Calibri" w:cs="Calibri"/>
@@ -7494,6 +7829,7 @@
               </w:rPr>
               <w:t>Usage_Pct</w:t>
             </w:r>
+            <w:proofErr w:type="spellEnd"/>
           </w:p>
         </w:tc>
         <w:tc>
@@ -7970,7 +8306,63 @@
           <w:rFonts w:cstheme="minorHAnsi"/>
         </w:rPr>
         <w:lastRenderedPageBreak/>
-        <w:t>Turnover Pct, Steals, Assists Pct, Games Started, Games Played, Total Rebounds, Field Goals, Defensive Box Plus Minus, Defensive Rebound Pct, Usage Pct, and Free Throws.</w:t>
+        <w:t xml:space="preserve">Turnover </w:t>
+      </w:r>
+      <w:proofErr w:type="spellStart"/>
+      <w:r>
+        <w:rPr>
+          <w:rFonts w:cstheme="minorHAnsi"/>
+        </w:rPr>
+        <w:t>Pct</w:t>
+      </w:r>
+      <w:proofErr w:type="spellEnd"/>
+      <w:r>
+        <w:rPr>
+          <w:rFonts w:cstheme="minorHAnsi"/>
+        </w:rPr>
+        <w:t xml:space="preserve">, Steals, Assists </w:t>
+      </w:r>
+      <w:proofErr w:type="spellStart"/>
+      <w:r>
+        <w:rPr>
+          <w:rFonts w:cstheme="minorHAnsi"/>
+        </w:rPr>
+        <w:t>Pct</w:t>
+      </w:r>
+      <w:proofErr w:type="spellEnd"/>
+      <w:r>
+        <w:rPr>
+          <w:rFonts w:cstheme="minorHAnsi"/>
+        </w:rPr>
+        <w:t xml:space="preserve">, Games Started, Games Played, Total Rebounds, Field Goals, Defensive Box Plus Minus, Defensive Rebound </w:t>
+      </w:r>
+      <w:proofErr w:type="spellStart"/>
+      <w:r>
+        <w:rPr>
+          <w:rFonts w:cstheme="minorHAnsi"/>
+        </w:rPr>
+        <w:t>Pct</w:t>
+      </w:r>
+      <w:proofErr w:type="spellEnd"/>
+      <w:r>
+        <w:rPr>
+          <w:rFonts w:cstheme="minorHAnsi"/>
+        </w:rPr>
+        <w:t xml:space="preserve">, Usage </w:t>
+      </w:r>
+      <w:proofErr w:type="spellStart"/>
+      <w:r>
+        <w:rPr>
+          <w:rFonts w:cstheme="minorHAnsi"/>
+        </w:rPr>
+        <w:t>Pct</w:t>
+      </w:r>
+      <w:proofErr w:type="spellEnd"/>
+      <w:r>
+        <w:rPr>
+          <w:rFonts w:cstheme="minorHAnsi"/>
+        </w:rPr>
+        <w:t>, and Free Throws.</w:t>
       </w:r>
     </w:p>
     <w:p>
@@ -8015,7 +8407,21 @@
         <w:rPr>
           <w:rFonts w:cstheme="minorHAnsi"/>
         </w:rPr>
-        <w:t xml:space="preserve"> were run using the sklearn Python package.  The fifth model</w:t>
+        <w:t xml:space="preserve"> were run using the </w:t>
+      </w:r>
+      <w:proofErr w:type="spellStart"/>
+      <w:r>
+        <w:rPr>
+          <w:rFonts w:cstheme="minorHAnsi"/>
+        </w:rPr>
+        <w:t>sklearn</w:t>
+      </w:r>
+      <w:proofErr w:type="spellEnd"/>
+      <w:r>
+        <w:rPr>
+          <w:rFonts w:cstheme="minorHAnsi"/>
+        </w:rPr>
+        <w:t xml:space="preserve"> Python package.  The fifth model</w:t>
       </w:r>
       <w:r>
         <w:rPr>
@@ -8028,7 +8434,21 @@
         <w:rPr>
           <w:rFonts w:cstheme="minorHAnsi"/>
         </w:rPr>
-        <w:t xml:space="preserve"> was run using the xgboost Python package.  A description of each model considered is discussed below:</w:t>
+        <w:t xml:space="preserve"> was run using the </w:t>
+      </w:r>
+      <w:proofErr w:type="spellStart"/>
+      <w:r>
+        <w:rPr>
+          <w:rFonts w:cstheme="minorHAnsi"/>
+        </w:rPr>
+        <w:t>xgboost</w:t>
+      </w:r>
+      <w:proofErr w:type="spellEnd"/>
+      <w:r>
+        <w:rPr>
+          <w:rFonts w:cstheme="minorHAnsi"/>
+        </w:rPr>
+        <w:t xml:space="preserve"> Python package.  A description of each model considered is discussed below:</w:t>
       </w:r>
     </w:p>
     <w:p>
@@ -10548,13 +10968,43 @@
           <w:rFonts w:cstheme="minorHAnsi"/>
           <w:b/>
         </w:rPr>
-        <w:t>Model 4: ElasticNet Regression (ENR)</w:t>
-      </w:r>
-      <w:r>
-        <w:rPr>
-          <w:rFonts w:cstheme="minorHAnsi"/>
-        </w:rPr>
-        <w:t xml:space="preserve">—ElasticNet regression combines the properties of both the Ridge and Lasso regression methods.  ENR also utilized an </w:t>
+        <w:t xml:space="preserve">Model 4: </w:t>
+      </w:r>
+      <w:proofErr w:type="spellStart"/>
+      <w:r>
+        <w:rPr>
+          <w:rFonts w:cstheme="minorHAnsi"/>
+          <w:b/>
+        </w:rPr>
+        <w:t>ElasticNet</w:t>
+      </w:r>
+      <w:proofErr w:type="spellEnd"/>
+      <w:r>
+        <w:rPr>
+          <w:rFonts w:cstheme="minorHAnsi"/>
+          <w:b/>
+        </w:rPr>
+        <w:t xml:space="preserve"> Regression (ENR)</w:t>
+      </w:r>
+      <w:r>
+        <w:rPr>
+          <w:rFonts w:cstheme="minorHAnsi"/>
+        </w:rPr>
+        <w:t>—</w:t>
+      </w:r>
+      <w:proofErr w:type="spellStart"/>
+      <w:r>
+        <w:rPr>
+          <w:rFonts w:cstheme="minorHAnsi"/>
+        </w:rPr>
+        <w:t>ElasticNet</w:t>
+      </w:r>
+      <w:proofErr w:type="spellEnd"/>
+      <w:r>
+        <w:rPr>
+          <w:rFonts w:cstheme="minorHAnsi"/>
+        </w:rPr>
+        <w:t xml:space="preserve"> regression combines the properties of both the Ridge and Lasso regression methods.  ENR also utilized an </w:t>
       </w:r>
       <w:r>
         <w:rPr>
@@ -12169,7 +12619,21 @@
         <w:rPr>
           <w:rFonts w:cstheme="minorHAnsi"/>
         </w:rPr>
-        <w:t>Figure 11 shows the actual versus predicted salaries for the XGBR model test and training sets.  The solid red line shows the best fit for each data plot.  As one can see, there is good clustering near the best fit line, which indicates a good model result between the actual and predicted salaries.  The test set fit is not as good as the training set and this is again due to the reduced number of data points in the test fit dataset.  Note: all plots in this report were made with R.  Other R-generated plots are included in the “NBA Features Selection &amp; Models.ipynb” file that accompanies this assignment.</w:t>
+        <w:t xml:space="preserve">Figure 11 shows the actual versus predicted salaries for the XGBR model test and training sets.  The solid red line shows the best fit for each data plot.  As one can see, there is good clustering near the best fit line, which indicates a good model result between the actual and predicted salaries.  The test set fit is not as good as the training set and this is again due to the reduced number of data points in the test fit dataset.  Note: all plots in this report were made with R.  Other R-generated plots are included in the “NBA Features Selection &amp; </w:t>
+      </w:r>
+      <w:proofErr w:type="spellStart"/>
+      <w:r>
+        <w:rPr>
+          <w:rFonts w:cstheme="minorHAnsi"/>
+        </w:rPr>
+        <w:t>Models.ipynb</w:t>
+      </w:r>
+      <w:proofErr w:type="spellEnd"/>
+      <w:r>
+        <w:rPr>
+          <w:rFonts w:cstheme="minorHAnsi"/>
+        </w:rPr>
+        <w:t>” file that accompanies this assignment.</w:t>
       </w:r>
     </w:p>
     <w:p>
@@ -12289,7 +12753,21 @@
         <w:rPr>
           <w:sz w:val="22"/>
         </w:rPr>
-        <w:t>. Comparison of Xgboost Regression Model Output: Training Set on Left and Test Set on Right</w:t>
+        <w:t xml:space="preserve">. Comparison of </w:t>
+      </w:r>
+      <w:proofErr w:type="spellStart"/>
+      <w:r>
+        <w:rPr>
+          <w:sz w:val="22"/>
+        </w:rPr>
+        <w:t>Xgboost</w:t>
+      </w:r>
+      <w:proofErr w:type="spellEnd"/>
+      <w:r>
+        <w:rPr>
+          <w:sz w:val="22"/>
+        </w:rPr>
+        <w:t xml:space="preserve"> Regression Model Output: Training Set on Left and Test Set on Right</w:t>
       </w:r>
     </w:p>
     <w:p>
@@ -12333,7 +12811,23 @@
           <w:rFonts w:cstheme="minorHAnsi"/>
           <w:bCs/>
         </w:rPr>
-        <w:t>In summary, exploratory data analysis was performed on the variables to help identify which ones might not be good predictors of salary. Plotting the variables as histograms helped to visualize each data point and determine which ones had a normal distribution. However, this still wasn't enough evidence to make a solid decision on which variables to use in the analysis. Several feature selection techniques were used to help with this decision, including random forest classifier, RFE, ExtraTreesClassifier, Chi Square, Lasso regression, and a correlation matrix. These techniques were helpful in feature selection and several variables were removed from the analysis if their correlation value was relatively small when compared to other variables. In the end, these efforts led to a selection of 14 features that will be used to analyze player salary.</w:t>
+        <w:t xml:space="preserve">In summary, exploratory data analysis was performed on the variables to help identify which ones might not be good predictors of salary. Plotting the variables as histograms helped to visualize each data point and determine which ones had a normal distribution. However, this still wasn't enough evidence to make a solid decision on which variables to use in the analysis. Several feature selection techniques were used to help with this decision, including random forest classifier, RFE, </w:t>
+      </w:r>
+      <w:proofErr w:type="spellStart"/>
+      <w:r>
+        <w:rPr>
+          <w:rFonts w:cstheme="minorHAnsi"/>
+          <w:bCs/>
+        </w:rPr>
+        <w:t>ExtraTreesClassifier</w:t>
+      </w:r>
+      <w:proofErr w:type="spellEnd"/>
+      <w:r>
+        <w:rPr>
+          <w:rFonts w:cstheme="minorHAnsi"/>
+          <w:bCs/>
+        </w:rPr>
+        <w:t>, Chi Square, Lasso regression, and a correlation matrix. These techniques were helpful in feature selection and several variables were removed from the analysis if their correlation value was relatively small when compared to other variables. In the end, these efforts led to a selection of 14 features that will be used to analyze player salary.</w:t>
       </w:r>
     </w:p>
     <w:p>
@@ -12378,7 +12872,23 @@
           <w:rFonts w:cstheme="minorHAnsi"/>
           <w:bCs/>
         </w:rPr>
-        <w:t xml:space="preserve"> value of 0.93 (see attached “Predictions with Player Names.ipynb” file).</w:t>
+        <w:t xml:space="preserve"> value of 0.93 (see attached “Predictions with Player </w:t>
+      </w:r>
+      <w:proofErr w:type="spellStart"/>
+      <w:r>
+        <w:rPr>
+          <w:rFonts w:cstheme="minorHAnsi"/>
+          <w:bCs/>
+        </w:rPr>
+        <w:t>Names.ipynb</w:t>
+      </w:r>
+      <w:proofErr w:type="spellEnd"/>
+      <w:r>
+        <w:rPr>
+          <w:rFonts w:cstheme="minorHAnsi"/>
+          <w:bCs/>
+        </w:rPr>
+        <w:t>” file).</w:t>
       </w:r>
     </w:p>
     <w:p>
@@ -12871,11 +13381,19 @@
         </w:rPr>
         <w:t xml:space="preserve"> </w:t>
       </w:r>
+      <w:proofErr w:type="spellStart"/>
       <w:r>
         <w:rPr>
           <w:rFonts w:eastAsia="Times New Roman" w:cstheme="minorHAnsi"/>
         </w:rPr>
-        <w:t>Casalan, A. (2018, October 20). NBA player stats 2017-18. Retrieved from https://www.kaggle.com/acasalan/nba-player-stats-201718.</w:t>
+        <w:t>Casalan</w:t>
+      </w:r>
+      <w:proofErr w:type="spellEnd"/>
+      <w:r>
+        <w:rPr>
+          <w:rFonts w:eastAsia="Times New Roman" w:cstheme="minorHAnsi"/>
+        </w:rPr>
+        <w:t>, A. (2018, October 20). NBA player stats 2017-18. Retrieved from https://www.kaggle.com/acasalan/nba-player-stats-201718.</w:t>
       </w:r>
     </w:p>
     <w:p>
@@ -13019,11 +13537,19 @@
         </w:rPr>
         <w:t xml:space="preserve"> </w:t>
       </w:r>
+      <w:proofErr w:type="spellStart"/>
       <w:r>
         <w:rPr>
           <w:rFonts w:eastAsia="Times New Roman" w:cstheme="minorHAnsi"/>
         </w:rPr>
-        <w:t>Rade, D. (2019, September 2). Feature Selection in Python - Recursive Feature Elimination. Retrieved from https://towardsdatascience.com/feature-selection-in-python-recursive-feature-elimination-19f1c39b8d15.</w:t>
+        <w:t>Rade</w:t>
+      </w:r>
+      <w:proofErr w:type="spellEnd"/>
+      <w:r>
+        <w:rPr>
+          <w:rFonts w:eastAsia="Times New Roman" w:cstheme="minorHAnsi"/>
+        </w:rPr>
+        <w:t>, D. (2019, September 2). Feature Selection in Python - Recursive Feature Elimination. Retrieved from https://towardsdatascience.com/feature-selection-in-python-recursive-feature-elimination-19f1c39b8d15.</w:t>
       </w:r>
     </w:p>
     <w:p>
@@ -13101,7 +13627,21 @@
         <w:rPr>
           <w:rFonts w:eastAsia="Times New Roman" w:cstheme="minorHAnsi"/>
         </w:rPr>
-        <w:t>Dubey, A. (2019, February 4). Feature Selection Using Regularisation. Retrieved from https://towardsdatascience.com/feature-selection-using-regularisation-a3678b71e499.</w:t>
+        <w:t xml:space="preserve">Dubey, A. (2019, February 4). Feature Selection Using </w:t>
+      </w:r>
+      <w:proofErr w:type="spellStart"/>
+      <w:r>
+        <w:rPr>
+          <w:rFonts w:eastAsia="Times New Roman" w:cstheme="minorHAnsi"/>
+        </w:rPr>
+        <w:t>Regularisation</w:t>
+      </w:r>
+      <w:proofErr w:type="spellEnd"/>
+      <w:r>
+        <w:rPr>
+          <w:rFonts w:eastAsia="Times New Roman" w:cstheme="minorHAnsi"/>
+        </w:rPr>
+        <w:t>. Retrieved from https://towardsdatascience.com/feature-selection-using-regularisation-a3678b71e499.</w:t>
       </w:r>
     </w:p>
     <w:p>
@@ -13129,15 +13669,20 @@
         <w:t xml:space="preserve"> </w:t>
       </w:r>
       <w:r>
-        <w:t>Brownlee, J. (2019, August 21). A Gentle Introduction to XGBoost for Applied Machine Learning. Retrieved from https://machinelearningmastery.com/gentle-introduction-xgboost-applied-machine-learning/</w:t>
+        <w:t xml:space="preserve">Brownlee, J. (2019, August 21). A Gentle Introduction to </w:t>
+      </w:r>
+      <w:proofErr w:type="spellStart"/>
+      <w:r>
+        <w:t>XGBoost</w:t>
+      </w:r>
+      <w:proofErr w:type="spellEnd"/>
+      <w:r>
+        <w:t xml:space="preserve"> for Applied Machine Learning. Retrieved from https://machinelearningmastery.com/gentle-introduction-xgboost-applied-machine-learning/</w:t>
       </w:r>
     </w:p>
     <w:p/>
     <w:p/>
-    <w:p>
-      <w:bookmarkStart w:id="0" w:name="_GoBack"/>
-      <w:bookmarkEnd w:id="0"/>
-    </w:p>
+    <w:p/>
     <w:sectPr>
       <w:pgSz w:w="12240" w:h="15840"/>
       <w:pgMar w:top="1440" w:right="1440" w:bottom="1440" w:left="1440" w:header="720" w:footer="720" w:gutter="0"/>

</xml_diff>